<commit_message>
Add quartz job for sending reminder mail to all users and attchment for admin(partially)
</commit_message>
<xml_diff>
--- a/uploaded-files/Mysql.docx
+++ b/uploaded-files/Mysql.docx
@@ -20,7 +20,6 @@
           </w14:textOutline>
         </w:rPr>
       </w:pPr>
-      <w:proofErr w:type="spellStart"/>
       <w:r>
         <w:rPr>
           <w:color w:val="000000" w:themeColor="text1"/>
@@ -39,7 +38,6 @@
         </w:rPr>
         <w:t>Mysql</w:t>
       </w:r>
-      <w:proofErr w:type="spellEnd"/>
     </w:p>
     <w:p>
       <w:pPr>
@@ -60,43 +58,23 @@
           </w14:textOutline>
         </w:rPr>
       </w:pPr>
-      <w:proofErr w:type="gramStart"/>
-      <w:r>
-        <w:rPr>
-          <w:color w:val="000000" w:themeColor="text1"/>
-          <w:sz w:val="24"/>
-          <w:szCs w:val="24"/>
-          <w14:shadow w14:blurRad="38100" w14:dist="19050" w14:dir="2700000" w14:sx="100000" w14:sy="100000" w14:kx="0" w14:ky="0" w14:algn="tl">
-            <w14:schemeClr w14:val="dk1">
-              <w14:alpha w14:val="60000"/>
-            </w14:schemeClr>
-          </w14:shadow>
-          <w14:textOutline w14:w="0" w14:cap="flat" w14:cmpd="sng" w14:algn="ctr">
-            <w14:noFill/>
-            <w14:prstDash w14:val="solid"/>
-            <w14:round/>
-          </w14:textOutline>
-        </w:rPr>
-        <w:t>follow</w:t>
-      </w:r>
-      <w:proofErr w:type="gramEnd"/>
-      <w:r>
-        <w:rPr>
-          <w:color w:val="000000" w:themeColor="text1"/>
-          <w:sz w:val="24"/>
-          <w:szCs w:val="24"/>
-          <w14:shadow w14:blurRad="38100" w14:dist="19050" w14:dir="2700000" w14:sx="100000" w14:sy="100000" w14:kx="0" w14:ky="0" w14:algn="tl">
-            <w14:schemeClr w14:val="dk1">
-              <w14:alpha w14:val="60000"/>
-            </w14:schemeClr>
-          </w14:shadow>
-          <w14:textOutline w14:w="0" w14:cap="flat" w14:cmpd="sng" w14:algn="ctr">
-            <w14:noFill/>
-            <w14:prstDash w14:val="solid"/>
-            <w14:round/>
-          </w14:textOutline>
-        </w:rPr>
-        <w:t xml:space="preserve"> steps as given in link:</w:t>
+      <w:r>
+        <w:rPr>
+          <w:color w:val="000000" w:themeColor="text1"/>
+          <w:sz w:val="24"/>
+          <w:szCs w:val="24"/>
+          <w14:shadow w14:blurRad="38100" w14:dist="19050" w14:dir="2700000" w14:sx="100000" w14:sy="100000" w14:kx="0" w14:ky="0" w14:algn="tl">
+            <w14:schemeClr w14:val="dk1">
+              <w14:alpha w14:val="60000"/>
+            </w14:schemeClr>
+          </w14:shadow>
+          <w14:textOutline w14:w="0" w14:cap="flat" w14:cmpd="sng" w14:algn="ctr">
+            <w14:noFill/>
+            <w14:prstDash w14:val="solid"/>
+            <w14:round/>
+          </w14:textOutline>
+        </w:rPr>
+        <w:t>follow steps as given in link:</w:t>
       </w:r>
     </w:p>
     <w:p>
@@ -195,45 +173,7 @@
             <w14:round/>
           </w14:textOutline>
         </w:rPr>
-        <w:t xml:space="preserve">Download </w:t>
-      </w:r>
-      <w:proofErr w:type="spellStart"/>
-      <w:r>
-        <w:rPr>
-          <w:color w:val="000000" w:themeColor="text1"/>
-          <w:sz w:val="24"/>
-          <w:szCs w:val="24"/>
-          <w14:shadow w14:blurRad="38100" w14:dist="19050" w14:dir="2700000" w14:sx="100000" w14:sy="100000" w14:kx="0" w14:ky="0" w14:algn="tl">
-            <w14:schemeClr w14:val="dk1">
-              <w14:alpha w14:val="60000"/>
-            </w14:schemeClr>
-          </w14:shadow>
-          <w14:textOutline w14:w="0" w14:cap="flat" w14:cmpd="sng" w14:algn="ctr">
-            <w14:noFill/>
-            <w14:prstDash w14:val="solid"/>
-            <w14:round/>
-          </w14:textOutline>
-        </w:rPr>
-        <w:t>mysqlinstaller</w:t>
-      </w:r>
-      <w:proofErr w:type="spellEnd"/>
-      <w:r>
-        <w:rPr>
-          <w:color w:val="000000" w:themeColor="text1"/>
-          <w:sz w:val="24"/>
-          <w:szCs w:val="24"/>
-          <w14:shadow w14:blurRad="38100" w14:dist="19050" w14:dir="2700000" w14:sx="100000" w14:sy="100000" w14:kx="0" w14:ky="0" w14:algn="tl">
-            <w14:schemeClr w14:val="dk1">
-              <w14:alpha w14:val="60000"/>
-            </w14:schemeClr>
-          </w14:shadow>
-          <w14:textOutline w14:w="0" w14:cap="flat" w14:cmpd="sng" w14:algn="ctr">
-            <w14:noFill/>
-            <w14:prstDash w14:val="solid"/>
-            <w14:round/>
-          </w14:textOutline>
-        </w:rPr>
-        <w:t xml:space="preserve"> from:</w:t>
+        <w:t>Download mysqlinstaller from:</w:t>
       </w:r>
     </w:p>
     <w:p>
@@ -298,43 +238,23 @@
           </w14:textOutline>
         </w:rPr>
       </w:pPr>
-      <w:proofErr w:type="gramStart"/>
-      <w:r>
-        <w:rPr>
-          <w:color w:val="000000" w:themeColor="text1"/>
-          <w:sz w:val="24"/>
-          <w:szCs w:val="24"/>
-          <w14:shadow w14:blurRad="38100" w14:dist="19050" w14:dir="2700000" w14:sx="100000" w14:sy="100000" w14:kx="0" w14:ky="0" w14:algn="tl">
-            <w14:schemeClr w14:val="dk1">
-              <w14:alpha w14:val="60000"/>
-            </w14:schemeClr>
-          </w14:shadow>
-          <w14:textOutline w14:w="0" w14:cap="flat" w14:cmpd="sng" w14:algn="ctr">
-            <w14:noFill/>
-            <w14:prstDash w14:val="solid"/>
-            <w14:round/>
-          </w14:textOutline>
-        </w:rPr>
-        <w:t>click</w:t>
-      </w:r>
-      <w:proofErr w:type="gramEnd"/>
-      <w:r>
-        <w:rPr>
-          <w:color w:val="000000" w:themeColor="text1"/>
-          <w:sz w:val="24"/>
-          <w:szCs w:val="24"/>
-          <w14:shadow w14:blurRad="38100" w14:dist="19050" w14:dir="2700000" w14:sx="100000" w14:sy="100000" w14:kx="0" w14:ky="0" w14:algn="tl">
-            <w14:schemeClr w14:val="dk1">
-              <w14:alpha w14:val="60000"/>
-            </w14:schemeClr>
-          </w14:shadow>
-          <w14:textOutline w14:w="0" w14:cap="flat" w14:cmpd="sng" w14:algn="ctr">
-            <w14:noFill/>
-            <w14:prstDash w14:val="solid"/>
-            <w14:round/>
-          </w14:textOutline>
-        </w:rPr>
-        <w:t xml:space="preserve"> on :</w:t>
+      <w:r>
+        <w:rPr>
+          <w:color w:val="000000" w:themeColor="text1"/>
+          <w:sz w:val="24"/>
+          <w:szCs w:val="24"/>
+          <w14:shadow w14:blurRad="38100" w14:dist="19050" w14:dir="2700000" w14:sx="100000" w14:sy="100000" w14:kx="0" w14:ky="0" w14:algn="tl">
+            <w14:schemeClr w14:val="dk1">
+              <w14:alpha w14:val="60000"/>
+            </w14:schemeClr>
+          </w14:shadow>
+          <w14:textOutline w14:w="0" w14:cap="flat" w14:cmpd="sng" w14:algn="ctr">
+            <w14:noFill/>
+            <w14:prstDash w14:val="solid"/>
+            <w14:round/>
+          </w14:textOutline>
+        </w:rPr>
+        <w:t>click on :</w:t>
       </w:r>
       <w:r>
         <w:rPr>
@@ -422,7 +342,6 @@
           </w14:textOutline>
         </w:rPr>
       </w:pPr>
-      <w:proofErr w:type="gramStart"/>
       <w:r>
         <w:rPr>
           <w:rFonts w:cs="Arial"/>
@@ -441,70 +360,7 @@
             <w14:round/>
           </w14:textOutline>
         </w:rPr>
-        <w:t>after</w:t>
-      </w:r>
-      <w:proofErr w:type="gramEnd"/>
-      <w:r>
-        <w:rPr>
-          <w:rFonts w:cs="Arial"/>
-          <w:color w:val="000000" w:themeColor="text1"/>
-          <w:sz w:val="24"/>
-          <w:szCs w:val="24"/>
-          <w:shd w:val="clear" w:color="auto" w:fill="F3F3F3"/>
-          <w14:shadow w14:blurRad="38100" w14:dist="19050" w14:dir="2700000" w14:sx="100000" w14:sy="100000" w14:kx="0" w14:ky="0" w14:algn="tl">
-            <w14:schemeClr w14:val="dk1">
-              <w14:alpha w14:val="60000"/>
-            </w14:schemeClr>
-          </w14:shadow>
-          <w14:textOutline w14:w="0" w14:cap="flat" w14:cmpd="sng" w14:algn="ctr">
-            <w14:noFill/>
-            <w14:prstDash w14:val="solid"/>
-            <w14:round/>
-          </w14:textOutline>
-        </w:rPr>
-        <w:t xml:space="preserve"> installation to start </w:t>
-      </w:r>
-      <w:proofErr w:type="spellStart"/>
-      <w:r>
-        <w:rPr>
-          <w:rFonts w:cs="Arial"/>
-          <w:color w:val="000000" w:themeColor="text1"/>
-          <w:sz w:val="24"/>
-          <w:szCs w:val="24"/>
-          <w:shd w:val="clear" w:color="auto" w:fill="F3F3F3"/>
-          <w14:shadow w14:blurRad="38100" w14:dist="19050" w14:dir="2700000" w14:sx="100000" w14:sy="100000" w14:kx="0" w14:ky="0" w14:algn="tl">
-            <w14:schemeClr w14:val="dk1">
-              <w14:alpha w14:val="60000"/>
-            </w14:schemeClr>
-          </w14:shadow>
-          <w14:textOutline w14:w="0" w14:cap="flat" w14:cmpd="sng" w14:algn="ctr">
-            <w14:noFill/>
-            <w14:prstDash w14:val="solid"/>
-            <w14:round/>
-          </w14:textOutline>
-        </w:rPr>
-        <w:t>mysql</w:t>
-      </w:r>
-      <w:proofErr w:type="spellEnd"/>
-      <w:r>
-        <w:rPr>
-          <w:rFonts w:cs="Arial"/>
-          <w:color w:val="000000" w:themeColor="text1"/>
-          <w:sz w:val="24"/>
-          <w:szCs w:val="24"/>
-          <w:shd w:val="clear" w:color="auto" w:fill="F3F3F3"/>
-          <w14:shadow w14:blurRad="38100" w14:dist="19050" w14:dir="2700000" w14:sx="100000" w14:sy="100000" w14:kx="0" w14:ky="0" w14:algn="tl">
-            <w14:schemeClr w14:val="dk1">
-              <w14:alpha w14:val="60000"/>
-            </w14:schemeClr>
-          </w14:shadow>
-          <w14:textOutline w14:w="0" w14:cap="flat" w14:cmpd="sng" w14:algn="ctr">
-            <w14:noFill/>
-            <w14:prstDash w14:val="solid"/>
-            <w14:round/>
-          </w14:textOutline>
-        </w:rPr>
-        <w:t xml:space="preserve"> database use below command:</w:t>
+        <w:t>after installation to start mysql database use below command:</w:t>
       </w:r>
     </w:p>
     <w:p>
@@ -530,7 +386,6 @@
           </w14:textOutline>
         </w:rPr>
       </w:pPr>
-      <w:proofErr w:type="gramStart"/>
       <w:r>
         <w:rPr>
           <w:rStyle w:val="token"/>
@@ -551,9 +406,28 @@
             <w14:round/>
           </w14:textOutline>
         </w:rPr>
-        <w:t>C:</w:t>
-      </w:r>
-      <w:proofErr w:type="gramEnd"/>
+        <w:t>C:\&gt;</w:t>
+      </w:r>
+      <w:r>
+        <w:rPr>
+          <w:rFonts w:cs="Consolas"/>
+          <w:color w:val="000000" w:themeColor="text1"/>
+          <w:sz w:val="24"/>
+          <w:szCs w:val="24"/>
+          <w:shd w:val="clear" w:color="auto" w:fill="F8F8F8"/>
+          <w14:shadow w14:blurRad="38100" w14:dist="19050" w14:dir="2700000" w14:sx="100000" w14:sy="100000" w14:kx="0" w14:ky="0" w14:algn="tl">
+            <w14:schemeClr w14:val="dk1">
+              <w14:alpha w14:val="60000"/>
+            </w14:schemeClr>
+          </w14:shadow>
+          <w14:textOutline w14:w="0" w14:cap="flat" w14:cmpd="sng" w14:algn="ctr">
+            <w14:noFill/>
+            <w14:prstDash w14:val="solid"/>
+            <w14:round/>
+          </w14:textOutline>
+        </w:rPr>
+        <w:t xml:space="preserve"> </w:t>
+      </w:r>
       <w:r>
         <w:rPr>
           <w:rStyle w:val="token"/>
@@ -574,29 +448,12 @@
             <w14:round/>
           </w14:textOutline>
         </w:rPr>
-        <w:t>\&gt;</w:t>
-      </w:r>
-      <w:r>
-        <w:rPr>
-          <w:rFonts w:cs="Consolas"/>
-          <w:color w:val="000000" w:themeColor="text1"/>
-          <w:sz w:val="24"/>
-          <w:szCs w:val="24"/>
-          <w:shd w:val="clear" w:color="auto" w:fill="F8F8F8"/>
-          <w14:shadow w14:blurRad="38100" w14:dist="19050" w14:dir="2700000" w14:sx="100000" w14:sy="100000" w14:kx="0" w14:ky="0" w14:algn="tl">
-            <w14:schemeClr w14:val="dk1">
-              <w14:alpha w14:val="60000"/>
-            </w14:schemeClr>
-          </w14:shadow>
-          <w14:textOutline w14:w="0" w14:cap="flat" w14:cmpd="sng" w14:algn="ctr">
-            <w14:noFill/>
-            <w14:prstDash w14:val="solid"/>
-            <w14:round/>
-          </w14:textOutline>
-        </w:rPr>
-        <w:t xml:space="preserve"> </w:t>
-      </w:r>
-      <w:r>
+        <w:t>"C:\Program Files\MySQL\MySQL Server 8.0\bin\mysqld"</w:t>
+      </w:r>
+    </w:p>
+    <w:p>
+      <w:pPr>
+        <w:ind w:left="720"/>
         <w:rPr>
           <w:rStyle w:val="token"/>
           <w:rFonts w:cs="Consolas"/>
@@ -616,9 +473,7 @@
             <w14:round/>
           </w14:textOutline>
         </w:rPr>
-        <w:t>"C:\Program Files\MySQL\MySQL Server 8.0\bin\</w:t>
-      </w:r>
-      <w:proofErr w:type="spellStart"/>
+      </w:pPr>
       <w:r>
         <w:rPr>
           <w:rStyle w:val="token"/>
@@ -639,10 +494,12 @@
             <w14:round/>
           </w14:textOutline>
         </w:rPr>
-        <w:t>mysqld</w:t>
-      </w:r>
-      <w:proofErr w:type="spellEnd"/>
-      <w:r>
+        <w:t>But its not woking so another way</w:t>
+      </w:r>
+    </w:p>
+    <w:p>
+      <w:pPr>
+        <w:ind w:left="720"/>
         <w:rPr>
           <w:rStyle w:val="token"/>
           <w:rFonts w:cs="Consolas"/>
@@ -662,12 +519,8 @@
             <w14:round/>
           </w14:textOutline>
         </w:rPr>
-        <w:t>"</w:t>
-      </w:r>
-    </w:p>
-    <w:p>
-      <w:pPr>
-        <w:ind w:left="720"/>
+      </w:pPr>
+      <w:r>
         <w:rPr>
           <w:rStyle w:val="token"/>
           <w:rFonts w:cs="Consolas"/>
@@ -687,7 +540,8 @@
             <w14:round/>
           </w14:textOutline>
         </w:rPr>
-      </w:pPr>
+        <w:t>Goto Task Manager</w:t>
+      </w:r>
       <w:r>
         <w:rPr>
           <w:rStyle w:val="token"/>
@@ -708,11 +562,12 @@
             <w14:round/>
           </w14:textOutline>
         </w:rPr>
-        <w:t xml:space="preserve">But </w:t>
-      </w:r>
-      <w:proofErr w:type="spellStart"/>
-      <w:proofErr w:type="gramStart"/>
-      <w:r>
+        <w:t>-&gt;services-&gt;mySql and start it manually</w:t>
+      </w:r>
+    </w:p>
+    <w:p>
+      <w:pPr>
+        <w:ind w:left="720"/>
         <w:rPr>
           <w:rStyle w:val="token"/>
           <w:rFonts w:cs="Consolas"/>
@@ -732,11 +587,11 @@
             <w14:round/>
           </w14:textOutline>
         </w:rPr>
-        <w:t>its</w:t>
-      </w:r>
-      <w:proofErr w:type="spellEnd"/>
-      <w:proofErr w:type="gramEnd"/>
-      <w:r>
+      </w:pPr>
+    </w:p>
+    <w:p>
+      <w:pPr>
+        <w:ind w:left="720"/>
         <w:rPr>
           <w:rStyle w:val="token"/>
           <w:rFonts w:cs="Consolas"/>
@@ -756,9 +611,7 @@
             <w14:round/>
           </w14:textOutline>
         </w:rPr>
-        <w:t xml:space="preserve"> not </w:t>
-      </w:r>
-      <w:proofErr w:type="spellStart"/>
+      </w:pPr>
       <w:r>
         <w:rPr>
           <w:rStyle w:val="token"/>
@@ -779,9 +632,8 @@
             <w14:round/>
           </w14:textOutline>
         </w:rPr>
-        <w:t>woking</w:t>
-      </w:r>
-      <w:proofErr w:type="spellEnd"/>
+        <w:t xml:space="preserve">Search for mysQL 8.0 Command Line Client </w:t>
+      </w:r>
       <w:r>
         <w:rPr>
           <w:rStyle w:val="token"/>
@@ -802,12 +654,9 @@
             <w14:round/>
           </w14:textOutline>
         </w:rPr>
-        <w:t xml:space="preserve"> so another way</w:t>
-      </w:r>
-    </w:p>
-    <w:p>
-      <w:pPr>
-        <w:ind w:left="720"/>
+        <w:t>–</w:t>
+      </w:r>
+      <w:r>
         <w:rPr>
           <w:rStyle w:val="token"/>
           <w:rFonts w:cs="Consolas"/>
@@ -827,9 +676,12 @@
             <w14:round/>
           </w14:textOutline>
         </w:rPr>
-      </w:pPr>
-      <w:proofErr w:type="spellStart"/>
-      <w:r>
+        <w:t xml:space="preserve"> Unicode</w:t>
+      </w:r>
+    </w:p>
+    <w:p>
+      <w:pPr>
+        <w:ind w:left="720"/>
         <w:rPr>
           <w:rStyle w:val="token"/>
           <w:rFonts w:cs="Consolas"/>
@@ -849,9 +701,7 @@
             <w14:round/>
           </w14:textOutline>
         </w:rPr>
-        <w:t>Goto</w:t>
-      </w:r>
-      <w:proofErr w:type="spellEnd"/>
+      </w:pPr>
       <w:r>
         <w:rPr>
           <w:rStyle w:val="token"/>
@@ -872,7 +722,7 @@
             <w14:round/>
           </w14:textOutline>
         </w:rPr>
-        <w:t xml:space="preserve"> Task Manager</w:t>
+        <w:t xml:space="preserve">Open it </w:t>
       </w:r>
       <w:r>
         <w:rPr>
@@ -894,10 +744,11 @@
             <w14:round/>
           </w14:textOutline>
         </w:rPr>
-        <w:t>-&gt;services-&gt;</w:t>
-      </w:r>
-      <w:proofErr w:type="spellStart"/>
-      <w:r>
+        <w:t>type password root</w:t>
+      </w:r>
+    </w:p>
+    <w:p>
+      <w:pPr>
         <w:rPr>
           <w:rStyle w:val="token"/>
           <w:rFonts w:cs="Consolas"/>
@@ -917,281 +768,6 @@
             <w14:round/>
           </w14:textOutline>
         </w:rPr>
-        <w:t>mySql</w:t>
-      </w:r>
-      <w:proofErr w:type="spellEnd"/>
-      <w:r>
-        <w:rPr>
-          <w:rStyle w:val="token"/>
-          <w:rFonts w:cs="Consolas"/>
-          <w:color w:val="000000" w:themeColor="text1"/>
-          <w:sz w:val="24"/>
-          <w:szCs w:val="24"/>
-          <w:bdr w:val="none" w:sz="0" w:space="0" w:color="auto" w:frame="1"/>
-          <w:shd w:val="clear" w:color="auto" w:fill="F8F8F8"/>
-          <w14:shadow w14:blurRad="38100" w14:dist="19050" w14:dir="2700000" w14:sx="100000" w14:sy="100000" w14:kx="0" w14:ky="0" w14:algn="tl">
-            <w14:schemeClr w14:val="dk1">
-              <w14:alpha w14:val="60000"/>
-            </w14:schemeClr>
-          </w14:shadow>
-          <w14:textOutline w14:w="0" w14:cap="flat" w14:cmpd="sng" w14:algn="ctr">
-            <w14:noFill/>
-            <w14:prstDash w14:val="solid"/>
-            <w14:round/>
-          </w14:textOutline>
-        </w:rPr>
-        <w:t xml:space="preserve"> and start it manually</w:t>
-      </w:r>
-    </w:p>
-    <w:p>
-      <w:pPr>
-        <w:ind w:left="720"/>
-        <w:rPr>
-          <w:rStyle w:val="token"/>
-          <w:rFonts w:cs="Consolas"/>
-          <w:color w:val="000000" w:themeColor="text1"/>
-          <w:sz w:val="24"/>
-          <w:szCs w:val="24"/>
-          <w:bdr w:val="none" w:sz="0" w:space="0" w:color="auto" w:frame="1"/>
-          <w:shd w:val="clear" w:color="auto" w:fill="F8F8F8"/>
-          <w14:shadow w14:blurRad="38100" w14:dist="19050" w14:dir="2700000" w14:sx="100000" w14:sy="100000" w14:kx="0" w14:ky="0" w14:algn="tl">
-            <w14:schemeClr w14:val="dk1">
-              <w14:alpha w14:val="60000"/>
-            </w14:schemeClr>
-          </w14:shadow>
-          <w14:textOutline w14:w="0" w14:cap="flat" w14:cmpd="sng" w14:algn="ctr">
-            <w14:noFill/>
-            <w14:prstDash w14:val="solid"/>
-            <w14:round/>
-          </w14:textOutline>
-        </w:rPr>
-      </w:pPr>
-    </w:p>
-    <w:p>
-      <w:pPr>
-        <w:ind w:left="720"/>
-        <w:rPr>
-          <w:rStyle w:val="token"/>
-          <w:rFonts w:cs="Consolas"/>
-          <w:color w:val="000000" w:themeColor="text1"/>
-          <w:sz w:val="24"/>
-          <w:szCs w:val="24"/>
-          <w:bdr w:val="none" w:sz="0" w:space="0" w:color="auto" w:frame="1"/>
-          <w:shd w:val="clear" w:color="auto" w:fill="F8F8F8"/>
-          <w14:shadow w14:blurRad="38100" w14:dist="19050" w14:dir="2700000" w14:sx="100000" w14:sy="100000" w14:kx="0" w14:ky="0" w14:algn="tl">
-            <w14:schemeClr w14:val="dk1">
-              <w14:alpha w14:val="60000"/>
-            </w14:schemeClr>
-          </w14:shadow>
-          <w14:textOutline w14:w="0" w14:cap="flat" w14:cmpd="sng" w14:algn="ctr">
-            <w14:noFill/>
-            <w14:prstDash w14:val="solid"/>
-            <w14:round/>
-          </w14:textOutline>
-        </w:rPr>
-      </w:pPr>
-      <w:r>
-        <w:rPr>
-          <w:rStyle w:val="token"/>
-          <w:rFonts w:cs="Consolas"/>
-          <w:color w:val="000000" w:themeColor="text1"/>
-          <w:sz w:val="24"/>
-          <w:szCs w:val="24"/>
-          <w:bdr w:val="none" w:sz="0" w:space="0" w:color="auto" w:frame="1"/>
-          <w:shd w:val="clear" w:color="auto" w:fill="F8F8F8"/>
-          <w14:shadow w14:blurRad="38100" w14:dist="19050" w14:dir="2700000" w14:sx="100000" w14:sy="100000" w14:kx="0" w14:ky="0" w14:algn="tl">
-            <w14:schemeClr w14:val="dk1">
-              <w14:alpha w14:val="60000"/>
-            </w14:schemeClr>
-          </w14:shadow>
-          <w14:textOutline w14:w="0" w14:cap="flat" w14:cmpd="sng" w14:algn="ctr">
-            <w14:noFill/>
-            <w14:prstDash w14:val="solid"/>
-            <w14:round/>
-          </w14:textOutline>
-        </w:rPr>
-        <w:t xml:space="preserve">Search for </w:t>
-      </w:r>
-      <w:proofErr w:type="spellStart"/>
-      <w:r>
-        <w:rPr>
-          <w:rStyle w:val="token"/>
-          <w:rFonts w:cs="Consolas"/>
-          <w:color w:val="000000" w:themeColor="text1"/>
-          <w:sz w:val="24"/>
-          <w:szCs w:val="24"/>
-          <w:bdr w:val="none" w:sz="0" w:space="0" w:color="auto" w:frame="1"/>
-          <w:shd w:val="clear" w:color="auto" w:fill="F8F8F8"/>
-          <w14:shadow w14:blurRad="38100" w14:dist="19050" w14:dir="2700000" w14:sx="100000" w14:sy="100000" w14:kx="0" w14:ky="0" w14:algn="tl">
-            <w14:schemeClr w14:val="dk1">
-              <w14:alpha w14:val="60000"/>
-            </w14:schemeClr>
-          </w14:shadow>
-          <w14:textOutline w14:w="0" w14:cap="flat" w14:cmpd="sng" w14:algn="ctr">
-            <w14:noFill/>
-            <w14:prstDash w14:val="solid"/>
-            <w14:round/>
-          </w14:textOutline>
-        </w:rPr>
-        <w:t>mysQL</w:t>
-      </w:r>
-      <w:proofErr w:type="spellEnd"/>
-      <w:r>
-        <w:rPr>
-          <w:rStyle w:val="token"/>
-          <w:rFonts w:cs="Consolas"/>
-          <w:color w:val="000000" w:themeColor="text1"/>
-          <w:sz w:val="24"/>
-          <w:szCs w:val="24"/>
-          <w:bdr w:val="none" w:sz="0" w:space="0" w:color="auto" w:frame="1"/>
-          <w:shd w:val="clear" w:color="auto" w:fill="F8F8F8"/>
-          <w14:shadow w14:blurRad="38100" w14:dist="19050" w14:dir="2700000" w14:sx="100000" w14:sy="100000" w14:kx="0" w14:ky="0" w14:algn="tl">
-            <w14:schemeClr w14:val="dk1">
-              <w14:alpha w14:val="60000"/>
-            </w14:schemeClr>
-          </w14:shadow>
-          <w14:textOutline w14:w="0" w14:cap="flat" w14:cmpd="sng" w14:algn="ctr">
-            <w14:noFill/>
-            <w14:prstDash w14:val="solid"/>
-            <w14:round/>
-          </w14:textOutline>
-        </w:rPr>
-        <w:t xml:space="preserve"> 8.0 Command Line Client </w:t>
-      </w:r>
-      <w:r>
-        <w:rPr>
-          <w:rStyle w:val="token"/>
-          <w:rFonts w:cs="Consolas"/>
-          <w:color w:val="000000" w:themeColor="text1"/>
-          <w:sz w:val="24"/>
-          <w:szCs w:val="24"/>
-          <w:bdr w:val="none" w:sz="0" w:space="0" w:color="auto" w:frame="1"/>
-          <w:shd w:val="clear" w:color="auto" w:fill="F8F8F8"/>
-          <w14:shadow w14:blurRad="38100" w14:dist="19050" w14:dir="2700000" w14:sx="100000" w14:sy="100000" w14:kx="0" w14:ky="0" w14:algn="tl">
-            <w14:schemeClr w14:val="dk1">
-              <w14:alpha w14:val="60000"/>
-            </w14:schemeClr>
-          </w14:shadow>
-          <w14:textOutline w14:w="0" w14:cap="flat" w14:cmpd="sng" w14:algn="ctr">
-            <w14:noFill/>
-            <w14:prstDash w14:val="solid"/>
-            <w14:round/>
-          </w14:textOutline>
-        </w:rPr>
-        <w:t>–</w:t>
-      </w:r>
-      <w:r>
-        <w:rPr>
-          <w:rStyle w:val="token"/>
-          <w:rFonts w:cs="Consolas"/>
-          <w:color w:val="000000" w:themeColor="text1"/>
-          <w:sz w:val="24"/>
-          <w:szCs w:val="24"/>
-          <w:bdr w:val="none" w:sz="0" w:space="0" w:color="auto" w:frame="1"/>
-          <w:shd w:val="clear" w:color="auto" w:fill="F8F8F8"/>
-          <w14:shadow w14:blurRad="38100" w14:dist="19050" w14:dir="2700000" w14:sx="100000" w14:sy="100000" w14:kx="0" w14:ky="0" w14:algn="tl">
-            <w14:schemeClr w14:val="dk1">
-              <w14:alpha w14:val="60000"/>
-            </w14:schemeClr>
-          </w14:shadow>
-          <w14:textOutline w14:w="0" w14:cap="flat" w14:cmpd="sng" w14:algn="ctr">
-            <w14:noFill/>
-            <w14:prstDash w14:val="solid"/>
-            <w14:round/>
-          </w14:textOutline>
-        </w:rPr>
-        <w:t xml:space="preserve"> Unicode</w:t>
-      </w:r>
-    </w:p>
-    <w:p>
-      <w:pPr>
-        <w:ind w:left="720"/>
-        <w:rPr>
-          <w:rStyle w:val="token"/>
-          <w:rFonts w:cs="Consolas"/>
-          <w:color w:val="000000" w:themeColor="text1"/>
-          <w:sz w:val="24"/>
-          <w:szCs w:val="24"/>
-          <w:bdr w:val="none" w:sz="0" w:space="0" w:color="auto" w:frame="1"/>
-          <w:shd w:val="clear" w:color="auto" w:fill="F8F8F8"/>
-          <w14:shadow w14:blurRad="38100" w14:dist="19050" w14:dir="2700000" w14:sx="100000" w14:sy="100000" w14:kx="0" w14:ky="0" w14:algn="tl">
-            <w14:schemeClr w14:val="dk1">
-              <w14:alpha w14:val="60000"/>
-            </w14:schemeClr>
-          </w14:shadow>
-          <w14:textOutline w14:w="0" w14:cap="flat" w14:cmpd="sng" w14:algn="ctr">
-            <w14:noFill/>
-            <w14:prstDash w14:val="solid"/>
-            <w14:round/>
-          </w14:textOutline>
-        </w:rPr>
-      </w:pPr>
-      <w:r>
-        <w:rPr>
-          <w:rStyle w:val="token"/>
-          <w:rFonts w:cs="Consolas"/>
-          <w:color w:val="000000" w:themeColor="text1"/>
-          <w:sz w:val="24"/>
-          <w:szCs w:val="24"/>
-          <w:bdr w:val="none" w:sz="0" w:space="0" w:color="auto" w:frame="1"/>
-          <w:shd w:val="clear" w:color="auto" w:fill="F8F8F8"/>
-          <w14:shadow w14:blurRad="38100" w14:dist="19050" w14:dir="2700000" w14:sx="100000" w14:sy="100000" w14:kx="0" w14:ky="0" w14:algn="tl">
-            <w14:schemeClr w14:val="dk1">
-              <w14:alpha w14:val="60000"/>
-            </w14:schemeClr>
-          </w14:shadow>
-          <w14:textOutline w14:w="0" w14:cap="flat" w14:cmpd="sng" w14:algn="ctr">
-            <w14:noFill/>
-            <w14:prstDash w14:val="solid"/>
-            <w14:round/>
-          </w14:textOutline>
-        </w:rPr>
-        <w:t xml:space="preserve">Open it </w:t>
-      </w:r>
-      <w:r>
-        <w:rPr>
-          <w:rStyle w:val="token"/>
-          <w:rFonts w:cs="Consolas"/>
-          <w:color w:val="000000" w:themeColor="text1"/>
-          <w:sz w:val="24"/>
-          <w:szCs w:val="24"/>
-          <w:bdr w:val="none" w:sz="0" w:space="0" w:color="auto" w:frame="1"/>
-          <w:shd w:val="clear" w:color="auto" w:fill="F8F8F8"/>
-          <w14:shadow w14:blurRad="38100" w14:dist="19050" w14:dir="2700000" w14:sx="100000" w14:sy="100000" w14:kx="0" w14:ky="0" w14:algn="tl">
-            <w14:schemeClr w14:val="dk1">
-              <w14:alpha w14:val="60000"/>
-            </w14:schemeClr>
-          </w14:shadow>
-          <w14:textOutline w14:w="0" w14:cap="flat" w14:cmpd="sng" w14:algn="ctr">
-            <w14:noFill/>
-            <w14:prstDash w14:val="solid"/>
-            <w14:round/>
-          </w14:textOutline>
-        </w:rPr>
-        <w:t>type password root</w:t>
-      </w:r>
-    </w:p>
-    <w:p>
-      <w:pPr>
-        <w:rPr>
-          <w:rStyle w:val="token"/>
-          <w:rFonts w:cs="Consolas"/>
-          <w:color w:val="000000" w:themeColor="text1"/>
-          <w:sz w:val="24"/>
-          <w:szCs w:val="24"/>
-          <w:bdr w:val="none" w:sz="0" w:space="0" w:color="auto" w:frame="1"/>
-          <w:shd w:val="clear" w:color="auto" w:fill="F8F8F8"/>
-          <w14:shadow w14:blurRad="38100" w14:dist="19050" w14:dir="2700000" w14:sx="100000" w14:sy="100000" w14:kx="0" w14:ky="0" w14:algn="tl">
-            <w14:schemeClr w14:val="dk1">
-              <w14:alpha w14:val="60000"/>
-            </w14:schemeClr>
-          </w14:shadow>
-          <w14:textOutline w14:w="0" w14:cap="flat" w14:cmpd="sng" w14:algn="ctr">
-            <w14:noFill/>
-            <w14:prstDash w14:val="solid"/>
-            <w14:round/>
-          </w14:textOutline>
-        </w:rPr>
       </w:pPr>
     </w:p>
     <w:p>
@@ -1214,6 +790,596 @@
           </w14:textOutline>
         </w:rPr>
       </w:pPr>
+    </w:p>
+    <w:p>
+      <w:pPr>
+        <w:rPr>
+          <w:rFonts w:cs="Arial"/>
+          <w:color w:val="000000" w:themeColor="text1"/>
+          <w:sz w:val="24"/>
+          <w:szCs w:val="24"/>
+          <w:shd w:val="clear" w:color="auto" w:fill="F3F3F3"/>
+          <w14:shadow w14:blurRad="38100" w14:dist="19050" w14:dir="2700000" w14:sx="100000" w14:sy="100000" w14:kx="0" w14:ky="0" w14:algn="tl">
+            <w14:schemeClr w14:val="dk1">
+              <w14:alpha w14:val="60000"/>
+            </w14:schemeClr>
+          </w14:shadow>
+          <w14:textOutline w14:w="0" w14:cap="flat" w14:cmpd="sng" w14:algn="ctr">
+            <w14:noFill/>
+            <w14:prstDash w14:val="solid"/>
+            <w14:round/>
+          </w14:textOutline>
+        </w:rPr>
+      </w:pPr>
+    </w:p>
+    <w:p>
+      <w:pPr>
+        <w:rPr>
+          <w:rFonts w:cs="Arial"/>
+          <w:color w:val="000000" w:themeColor="text1"/>
+          <w:sz w:val="24"/>
+          <w:szCs w:val="24"/>
+          <w:shd w:val="clear" w:color="auto" w:fill="F3F3F3"/>
+          <w14:shadow w14:blurRad="38100" w14:dist="19050" w14:dir="2700000" w14:sx="100000" w14:sy="100000" w14:kx="0" w14:ky="0" w14:algn="tl">
+            <w14:schemeClr w14:val="dk1">
+              <w14:alpha w14:val="60000"/>
+            </w14:schemeClr>
+          </w14:shadow>
+          <w14:textOutline w14:w="0" w14:cap="flat" w14:cmpd="sng" w14:algn="ctr">
+            <w14:noFill/>
+            <w14:prstDash w14:val="solid"/>
+            <w14:round/>
+          </w14:textOutline>
+        </w:rPr>
+      </w:pPr>
+    </w:p>
+    <w:p>
+      <w:pPr>
+        <w:autoSpaceDE w:val="0"/>
+        <w:autoSpaceDN w:val="0"/>
+        <w:adjustRightInd w:val="0"/>
+        <w:spacing w:after="0" w:line="240" w:lineRule="auto"/>
+        <w:rPr>
+          <w:rFonts w:ascii="Courier New" w:hAnsi="Courier New" w:cs="Courier New"/>
+          <w:sz w:val="20"/>
+          <w:szCs w:val="20"/>
+        </w:rPr>
+      </w:pPr>
+      <w:r>
+        <w:rPr>
+          <w:rFonts w:ascii="Courier New" w:hAnsi="Courier New" w:cs="Courier New"/>
+          <w:color w:val="3F5FBF"/>
+          <w:sz w:val="20"/>
+          <w:szCs w:val="20"/>
+        </w:rPr>
+        <w:t>&lt;!-- &lt;Configuration status="WARN" monitorInterval="30"&gt;</w:t>
+      </w:r>
+    </w:p>
+    <w:p>
+      <w:pPr>
+        <w:autoSpaceDE w:val="0"/>
+        <w:autoSpaceDN w:val="0"/>
+        <w:adjustRightInd w:val="0"/>
+        <w:spacing w:after="0" w:line="240" w:lineRule="auto"/>
+        <w:rPr>
+          <w:rFonts w:ascii="Courier New" w:hAnsi="Courier New" w:cs="Courier New"/>
+          <w:sz w:val="20"/>
+          <w:szCs w:val="20"/>
+        </w:rPr>
+      </w:pPr>
+      <w:r>
+        <w:rPr>
+          <w:rFonts w:ascii="Courier New" w:hAnsi="Courier New" w:cs="Courier New"/>
+          <w:color w:val="3F5FBF"/>
+          <w:sz w:val="20"/>
+          <w:szCs w:val="20"/>
+        </w:rPr>
+        <w:t xml:space="preserve">    &lt;Properties&gt;</w:t>
+      </w:r>
+    </w:p>
+    <w:p>
+      <w:pPr>
+        <w:autoSpaceDE w:val="0"/>
+        <w:autoSpaceDN w:val="0"/>
+        <w:adjustRightInd w:val="0"/>
+        <w:spacing w:after="0" w:line="240" w:lineRule="auto"/>
+        <w:rPr>
+          <w:rFonts w:ascii="Courier New" w:hAnsi="Courier New" w:cs="Courier New"/>
+          <w:sz w:val="20"/>
+          <w:szCs w:val="20"/>
+        </w:rPr>
+      </w:pPr>
+      <w:r>
+        <w:rPr>
+          <w:rFonts w:ascii="Courier New" w:hAnsi="Courier New" w:cs="Courier New"/>
+          <w:color w:val="3F5FBF"/>
+          <w:sz w:val="20"/>
+          <w:szCs w:val="20"/>
+        </w:rPr>
+        <w:t xml:space="preserve">        &lt;Property name="LOG_PATTERN"&gt;</w:t>
+      </w:r>
+    </w:p>
+    <w:p>
+      <w:pPr>
+        <w:autoSpaceDE w:val="0"/>
+        <w:autoSpaceDN w:val="0"/>
+        <w:adjustRightInd w:val="0"/>
+        <w:spacing w:after="0" w:line="240" w:lineRule="auto"/>
+        <w:rPr>
+          <w:rFonts w:ascii="Courier New" w:hAnsi="Courier New" w:cs="Courier New"/>
+          <w:sz w:val="20"/>
+          <w:szCs w:val="20"/>
+        </w:rPr>
+      </w:pPr>
+      <w:r>
+        <w:rPr>
+          <w:rFonts w:ascii="Courier New" w:hAnsi="Courier New" w:cs="Courier New"/>
+          <w:color w:val="3F5FBF"/>
+          <w:sz w:val="20"/>
+          <w:szCs w:val="20"/>
+        </w:rPr>
+        <w:t xml:space="preserve">            %d{</w:t>
+      </w:r>
+      <w:r>
+        <w:rPr>
+          <w:rFonts w:ascii="Courier New" w:hAnsi="Courier New" w:cs="Courier New"/>
+          <w:color w:val="3F5FBF"/>
+          <w:sz w:val="20"/>
+          <w:szCs w:val="20"/>
+          <w:u w:val="single"/>
+        </w:rPr>
+        <w:t>yyyy</w:t>
+      </w:r>
+      <w:r>
+        <w:rPr>
+          <w:rFonts w:ascii="Courier New" w:hAnsi="Courier New" w:cs="Courier New"/>
+          <w:color w:val="3F5FBF"/>
+          <w:sz w:val="20"/>
+          <w:szCs w:val="20"/>
+        </w:rPr>
+        <w:t>-MM-</w:t>
+      </w:r>
+      <w:r>
+        <w:rPr>
+          <w:rFonts w:ascii="Courier New" w:hAnsi="Courier New" w:cs="Courier New"/>
+          <w:color w:val="3F5FBF"/>
+          <w:sz w:val="20"/>
+          <w:szCs w:val="20"/>
+          <w:u w:val="single"/>
+        </w:rPr>
+        <w:t>dd</w:t>
+      </w:r>
+      <w:r>
+        <w:rPr>
+          <w:rFonts w:ascii="Courier New" w:hAnsi="Courier New" w:cs="Courier New"/>
+          <w:color w:val="3F5FBF"/>
+          <w:sz w:val="20"/>
+          <w:szCs w:val="20"/>
+        </w:rPr>
+        <w:t xml:space="preserve"> HH:mm:ss.SSS} %5p ${hostName} --- [%15.15t] %-40.40c{1.} : %m%n%</w:t>
+      </w:r>
+      <w:r>
+        <w:rPr>
+          <w:rFonts w:ascii="Courier New" w:hAnsi="Courier New" w:cs="Courier New"/>
+          <w:color w:val="3F5FBF"/>
+          <w:sz w:val="20"/>
+          <w:szCs w:val="20"/>
+          <w:u w:val="single"/>
+        </w:rPr>
+        <w:t>ex</w:t>
+      </w:r>
+    </w:p>
+    <w:p>
+      <w:pPr>
+        <w:autoSpaceDE w:val="0"/>
+        <w:autoSpaceDN w:val="0"/>
+        <w:adjustRightInd w:val="0"/>
+        <w:spacing w:after="0" w:line="240" w:lineRule="auto"/>
+        <w:rPr>
+          <w:rFonts w:ascii="Courier New" w:hAnsi="Courier New" w:cs="Courier New"/>
+          <w:sz w:val="20"/>
+          <w:szCs w:val="20"/>
+        </w:rPr>
+      </w:pPr>
+      <w:r>
+        <w:rPr>
+          <w:rFonts w:ascii="Courier New" w:hAnsi="Courier New" w:cs="Courier New"/>
+          <w:color w:val="3F5FBF"/>
+          <w:sz w:val="20"/>
+          <w:szCs w:val="20"/>
+        </w:rPr>
+        <w:t xml:space="preserve">        &lt;/Property&gt;</w:t>
+      </w:r>
+    </w:p>
+    <w:p>
+      <w:pPr>
+        <w:autoSpaceDE w:val="0"/>
+        <w:autoSpaceDN w:val="0"/>
+        <w:adjustRightInd w:val="0"/>
+        <w:spacing w:after="0" w:line="240" w:lineRule="auto"/>
+        <w:rPr>
+          <w:rFonts w:ascii="Courier New" w:hAnsi="Courier New" w:cs="Courier New"/>
+          <w:sz w:val="20"/>
+          <w:szCs w:val="20"/>
+        </w:rPr>
+      </w:pPr>
+      <w:r>
+        <w:rPr>
+          <w:rFonts w:ascii="Courier New" w:hAnsi="Courier New" w:cs="Courier New"/>
+          <w:color w:val="3F5FBF"/>
+          <w:sz w:val="20"/>
+          <w:szCs w:val="20"/>
+        </w:rPr>
+        <w:t xml:space="preserve">    &lt;/Properties&gt;</w:t>
+      </w:r>
+    </w:p>
+    <w:p>
+      <w:pPr>
+        <w:autoSpaceDE w:val="0"/>
+        <w:autoSpaceDN w:val="0"/>
+        <w:adjustRightInd w:val="0"/>
+        <w:spacing w:after="0" w:line="240" w:lineRule="auto"/>
+        <w:rPr>
+          <w:rFonts w:ascii="Courier New" w:hAnsi="Courier New" w:cs="Courier New"/>
+          <w:sz w:val="20"/>
+          <w:szCs w:val="20"/>
+        </w:rPr>
+      </w:pPr>
+      <w:r>
+        <w:rPr>
+          <w:rFonts w:ascii="Courier New" w:hAnsi="Courier New" w:cs="Courier New"/>
+          <w:color w:val="3F5FBF"/>
+          <w:sz w:val="20"/>
+          <w:szCs w:val="20"/>
+        </w:rPr>
+        <w:t xml:space="preserve">    &lt;Appenders&gt;</w:t>
+      </w:r>
+    </w:p>
+    <w:p>
+      <w:pPr>
+        <w:autoSpaceDE w:val="0"/>
+        <w:autoSpaceDN w:val="0"/>
+        <w:adjustRightInd w:val="0"/>
+        <w:spacing w:after="0" w:line="240" w:lineRule="auto"/>
+        <w:rPr>
+          <w:rFonts w:ascii="Courier New" w:hAnsi="Courier New" w:cs="Courier New"/>
+          <w:sz w:val="20"/>
+          <w:szCs w:val="20"/>
+        </w:rPr>
+      </w:pPr>
+      <w:r>
+        <w:rPr>
+          <w:rFonts w:ascii="Courier New" w:hAnsi="Courier New" w:cs="Courier New"/>
+          <w:color w:val="3F5FBF"/>
+          <w:sz w:val="20"/>
+          <w:szCs w:val="20"/>
+        </w:rPr>
+        <w:t xml:space="preserve">        &lt;Console name="ConsoleAppender" target="SYSTEM_OUT" follow="true"&gt;</w:t>
+      </w:r>
+    </w:p>
+    <w:p>
+      <w:pPr>
+        <w:autoSpaceDE w:val="0"/>
+        <w:autoSpaceDN w:val="0"/>
+        <w:adjustRightInd w:val="0"/>
+        <w:spacing w:after="0" w:line="240" w:lineRule="auto"/>
+        <w:rPr>
+          <w:rFonts w:ascii="Courier New" w:hAnsi="Courier New" w:cs="Courier New"/>
+          <w:sz w:val="20"/>
+          <w:szCs w:val="20"/>
+        </w:rPr>
+      </w:pPr>
+      <w:r>
+        <w:rPr>
+          <w:rFonts w:ascii="Courier New" w:hAnsi="Courier New" w:cs="Courier New"/>
+          <w:color w:val="3F5FBF"/>
+          <w:sz w:val="20"/>
+          <w:szCs w:val="20"/>
+        </w:rPr>
+        <w:t xml:space="preserve">            &lt;PatternLayout pattern="${LOG_PATTERN}"/&gt;</w:t>
+      </w:r>
+    </w:p>
+    <w:p>
+      <w:pPr>
+        <w:autoSpaceDE w:val="0"/>
+        <w:autoSpaceDN w:val="0"/>
+        <w:adjustRightInd w:val="0"/>
+        <w:spacing w:after="0" w:line="240" w:lineRule="auto"/>
+        <w:rPr>
+          <w:rFonts w:ascii="Courier New" w:hAnsi="Courier New" w:cs="Courier New"/>
+          <w:sz w:val="20"/>
+          <w:szCs w:val="20"/>
+        </w:rPr>
+      </w:pPr>
+      <w:r>
+        <w:rPr>
+          <w:rFonts w:ascii="Courier New" w:hAnsi="Courier New" w:cs="Courier New"/>
+          <w:color w:val="3F5FBF"/>
+          <w:sz w:val="20"/>
+          <w:szCs w:val="20"/>
+        </w:rPr>
+        <w:t xml:space="preserve">        &lt;/Console&gt;</w:t>
+      </w:r>
+    </w:p>
+    <w:p>
+      <w:pPr>
+        <w:autoSpaceDE w:val="0"/>
+        <w:autoSpaceDN w:val="0"/>
+        <w:adjustRightInd w:val="0"/>
+        <w:spacing w:after="0" w:line="240" w:lineRule="auto"/>
+        <w:rPr>
+          <w:rFonts w:ascii="Courier New" w:hAnsi="Courier New" w:cs="Courier New"/>
+          <w:sz w:val="20"/>
+          <w:szCs w:val="20"/>
+        </w:rPr>
+      </w:pPr>
+      <w:r>
+        <w:rPr>
+          <w:rFonts w:ascii="Courier New" w:hAnsi="Courier New" w:cs="Courier New"/>
+          <w:color w:val="3F5FBF"/>
+          <w:sz w:val="20"/>
+          <w:szCs w:val="20"/>
+        </w:rPr>
+        <w:t xml:space="preserve">    &lt;/Appenders&gt;</w:t>
+      </w:r>
+    </w:p>
+    <w:p>
+      <w:pPr>
+        <w:autoSpaceDE w:val="0"/>
+        <w:autoSpaceDN w:val="0"/>
+        <w:adjustRightInd w:val="0"/>
+        <w:spacing w:after="0" w:line="240" w:lineRule="auto"/>
+        <w:rPr>
+          <w:rFonts w:ascii="Courier New" w:hAnsi="Courier New" w:cs="Courier New"/>
+          <w:sz w:val="20"/>
+          <w:szCs w:val="20"/>
+        </w:rPr>
+      </w:pPr>
+      <w:r>
+        <w:rPr>
+          <w:rFonts w:ascii="Courier New" w:hAnsi="Courier New" w:cs="Courier New"/>
+          <w:color w:val="3F5FBF"/>
+          <w:sz w:val="20"/>
+          <w:szCs w:val="20"/>
+        </w:rPr>
+        <w:lastRenderedPageBreak/>
+        <w:t xml:space="preserve">    &lt;Loggers&gt;</w:t>
+      </w:r>
+    </w:p>
+    <w:p>
+      <w:pPr>
+        <w:autoSpaceDE w:val="0"/>
+        <w:autoSpaceDN w:val="0"/>
+        <w:adjustRightInd w:val="0"/>
+        <w:spacing w:after="0" w:line="240" w:lineRule="auto"/>
+        <w:rPr>
+          <w:rFonts w:ascii="Courier New" w:hAnsi="Courier New" w:cs="Courier New"/>
+          <w:sz w:val="20"/>
+          <w:szCs w:val="20"/>
+        </w:rPr>
+      </w:pPr>
+      <w:r>
+        <w:rPr>
+          <w:rFonts w:ascii="Courier New" w:hAnsi="Courier New" w:cs="Courier New"/>
+          <w:color w:val="3F5FBF"/>
+          <w:sz w:val="20"/>
+          <w:szCs w:val="20"/>
+        </w:rPr>
+        <w:t xml:space="preserve">        &lt;Logger name="com.example" level="debug" additivity="false"&gt;</w:t>
+      </w:r>
+    </w:p>
+    <w:p>
+      <w:pPr>
+        <w:autoSpaceDE w:val="0"/>
+        <w:autoSpaceDN w:val="0"/>
+        <w:adjustRightInd w:val="0"/>
+        <w:spacing w:after="0" w:line="240" w:lineRule="auto"/>
+        <w:rPr>
+          <w:rFonts w:ascii="Courier New" w:hAnsi="Courier New" w:cs="Courier New"/>
+          <w:sz w:val="20"/>
+          <w:szCs w:val="20"/>
+        </w:rPr>
+      </w:pPr>
+      <w:r>
+        <w:rPr>
+          <w:rFonts w:ascii="Courier New" w:hAnsi="Courier New" w:cs="Courier New"/>
+          <w:color w:val="3F5FBF"/>
+          <w:sz w:val="20"/>
+          <w:szCs w:val="20"/>
+        </w:rPr>
+        <w:t xml:space="preserve">            &lt;AppenderRef </w:t>
+      </w:r>
+      <w:r>
+        <w:rPr>
+          <w:rFonts w:ascii="Courier New" w:hAnsi="Courier New" w:cs="Courier New"/>
+          <w:color w:val="3F5FBF"/>
+          <w:sz w:val="20"/>
+          <w:szCs w:val="20"/>
+          <w:u w:val="single"/>
+        </w:rPr>
+        <w:t>ref</w:t>
+      </w:r>
+      <w:r>
+        <w:rPr>
+          <w:rFonts w:ascii="Courier New" w:hAnsi="Courier New" w:cs="Courier New"/>
+          <w:color w:val="3F5FBF"/>
+          <w:sz w:val="20"/>
+          <w:szCs w:val="20"/>
+        </w:rPr>
+        <w:t>="ConsoleAppender" /&gt;</w:t>
+      </w:r>
+    </w:p>
+    <w:p>
+      <w:pPr>
+        <w:autoSpaceDE w:val="0"/>
+        <w:autoSpaceDN w:val="0"/>
+        <w:adjustRightInd w:val="0"/>
+        <w:spacing w:after="0" w:line="240" w:lineRule="auto"/>
+        <w:rPr>
+          <w:rFonts w:ascii="Courier New" w:hAnsi="Courier New" w:cs="Courier New"/>
+          <w:sz w:val="20"/>
+          <w:szCs w:val="20"/>
+        </w:rPr>
+      </w:pPr>
+      <w:r>
+        <w:rPr>
+          <w:rFonts w:ascii="Courier New" w:hAnsi="Courier New" w:cs="Courier New"/>
+          <w:color w:val="3F5FBF"/>
+          <w:sz w:val="20"/>
+          <w:szCs w:val="20"/>
+        </w:rPr>
+        <w:t xml:space="preserve">        &lt;/Logger&gt;</w:t>
+      </w:r>
+    </w:p>
+    <w:p>
+      <w:pPr>
+        <w:autoSpaceDE w:val="0"/>
+        <w:autoSpaceDN w:val="0"/>
+        <w:adjustRightInd w:val="0"/>
+        <w:spacing w:after="0" w:line="240" w:lineRule="auto"/>
+        <w:rPr>
+          <w:rFonts w:ascii="Courier New" w:hAnsi="Courier New" w:cs="Courier New"/>
+          <w:sz w:val="20"/>
+          <w:szCs w:val="20"/>
+        </w:rPr>
+      </w:pPr>
+    </w:p>
+    <w:p>
+      <w:pPr>
+        <w:autoSpaceDE w:val="0"/>
+        <w:autoSpaceDN w:val="0"/>
+        <w:adjustRightInd w:val="0"/>
+        <w:spacing w:after="0" w:line="240" w:lineRule="auto"/>
+        <w:rPr>
+          <w:rFonts w:ascii="Courier New" w:hAnsi="Courier New" w:cs="Courier New"/>
+          <w:sz w:val="20"/>
+          <w:szCs w:val="20"/>
+        </w:rPr>
+      </w:pPr>
+      <w:r>
+        <w:rPr>
+          <w:rFonts w:ascii="Courier New" w:hAnsi="Courier New" w:cs="Courier New"/>
+          <w:color w:val="3F5FBF"/>
+          <w:sz w:val="20"/>
+          <w:szCs w:val="20"/>
+        </w:rPr>
+        <w:t xml:space="preserve">        &lt;Root level="info"&gt;</w:t>
+      </w:r>
+    </w:p>
+    <w:p>
+      <w:pPr>
+        <w:autoSpaceDE w:val="0"/>
+        <w:autoSpaceDN w:val="0"/>
+        <w:adjustRightInd w:val="0"/>
+        <w:spacing w:after="0" w:line="240" w:lineRule="auto"/>
+        <w:rPr>
+          <w:rFonts w:ascii="Courier New" w:hAnsi="Courier New" w:cs="Courier New"/>
+          <w:sz w:val="20"/>
+          <w:szCs w:val="20"/>
+        </w:rPr>
+      </w:pPr>
+      <w:r>
+        <w:rPr>
+          <w:rFonts w:ascii="Courier New" w:hAnsi="Courier New" w:cs="Courier New"/>
+          <w:color w:val="3F5FBF"/>
+          <w:sz w:val="20"/>
+          <w:szCs w:val="20"/>
+        </w:rPr>
+        <w:t xml:space="preserve">            &lt;AppenderRef </w:t>
+      </w:r>
+      <w:r>
+        <w:rPr>
+          <w:rFonts w:ascii="Courier New" w:hAnsi="Courier New" w:cs="Courier New"/>
+          <w:color w:val="3F5FBF"/>
+          <w:sz w:val="20"/>
+          <w:szCs w:val="20"/>
+          <w:u w:val="single"/>
+        </w:rPr>
+        <w:t>ref</w:t>
+      </w:r>
+      <w:r>
+        <w:rPr>
+          <w:rFonts w:ascii="Courier New" w:hAnsi="Courier New" w:cs="Courier New"/>
+          <w:color w:val="3F5FBF"/>
+          <w:sz w:val="20"/>
+          <w:szCs w:val="20"/>
+        </w:rPr>
+        <w:t>="ConsoleAppender" /&gt;</w:t>
+      </w:r>
+    </w:p>
+    <w:p>
+      <w:pPr>
+        <w:autoSpaceDE w:val="0"/>
+        <w:autoSpaceDN w:val="0"/>
+        <w:adjustRightInd w:val="0"/>
+        <w:spacing w:after="0" w:line="240" w:lineRule="auto"/>
+        <w:rPr>
+          <w:rFonts w:ascii="Courier New" w:hAnsi="Courier New" w:cs="Courier New"/>
+          <w:sz w:val="20"/>
+          <w:szCs w:val="20"/>
+        </w:rPr>
+      </w:pPr>
+      <w:r>
+        <w:rPr>
+          <w:rFonts w:ascii="Courier New" w:hAnsi="Courier New" w:cs="Courier New"/>
+          <w:color w:val="3F5FBF"/>
+          <w:sz w:val="20"/>
+          <w:szCs w:val="20"/>
+        </w:rPr>
+        <w:t xml:space="preserve">        &lt;/Root&gt;</w:t>
+      </w:r>
+    </w:p>
+    <w:p>
+      <w:pPr>
+        <w:autoSpaceDE w:val="0"/>
+        <w:autoSpaceDN w:val="0"/>
+        <w:adjustRightInd w:val="0"/>
+        <w:spacing w:after="0" w:line="240" w:lineRule="auto"/>
+        <w:rPr>
+          <w:rFonts w:ascii="Courier New" w:hAnsi="Courier New" w:cs="Courier New"/>
+          <w:sz w:val="20"/>
+          <w:szCs w:val="20"/>
+        </w:rPr>
+      </w:pPr>
+      <w:r>
+        <w:rPr>
+          <w:rFonts w:ascii="Courier New" w:hAnsi="Courier New" w:cs="Courier New"/>
+          <w:color w:val="3F5FBF"/>
+          <w:sz w:val="20"/>
+          <w:szCs w:val="20"/>
+        </w:rPr>
+        <w:t xml:space="preserve">    &lt;/Loggers&gt;</w:t>
+      </w:r>
+    </w:p>
+    <w:p>
+      <w:pPr>
+        <w:rPr>
+          <w:rFonts w:cs="Arial"/>
+          <w:color w:val="000000" w:themeColor="text1"/>
+          <w:sz w:val="24"/>
+          <w:szCs w:val="24"/>
+          <w:shd w:val="clear" w:color="auto" w:fill="F3F3F3"/>
+          <w14:shadow w14:blurRad="38100" w14:dist="19050" w14:dir="2700000" w14:sx="100000" w14:sy="100000" w14:kx="0" w14:ky="0" w14:algn="tl">
+            <w14:schemeClr w14:val="dk1">
+              <w14:alpha w14:val="60000"/>
+            </w14:schemeClr>
+          </w14:shadow>
+          <w14:textOutline w14:w="0" w14:cap="flat" w14:cmpd="sng" w14:algn="ctr">
+            <w14:noFill/>
+            <w14:prstDash w14:val="solid"/>
+            <w14:round/>
+          </w14:textOutline>
+        </w:rPr>
+      </w:pPr>
+      <w:r>
+        <w:rPr>
+          <w:rFonts w:ascii="Courier New" w:hAnsi="Courier New" w:cs="Courier New"/>
+          <w:color w:val="3F5FBF"/>
+          <w:sz w:val="20"/>
+          <w:szCs w:val="20"/>
+        </w:rPr>
+        <w:t>&lt;/Configuration&gt; --&gt;</w:t>
+      </w:r>
       <w:bookmarkStart w:id="0" w:name="_GoBack"/>
       <w:bookmarkEnd w:id="0"/>
     </w:p>

</xml_diff>